<commit_message>
Connected Input System to Unity's
Writing code / making actions via input is exactly the same as Unity's Input system.
</commit_message>
<xml_diff>
--- a/Hololens/Dev Log/Hololens.docx
+++ b/Hololens/Dev Log/Hololens.docx
@@ -1127,6 +1127,38 @@
       <w:proofErr w:type="spellEnd"/>
       <w:r>
         <w:t xml:space="preserve"> script is first in the Script callback order</w:t>
+      </w:r>
+    </w:p>
+    <w:p>
+      <w:pPr>
+        <w:ind w:firstLine="720"/>
+      </w:pPr>
+    </w:p>
+    <w:p>
+      <w:pPr>
+        <w:ind w:firstLine="720"/>
+      </w:pPr>
+      <w:r>
+        <w:t xml:space="preserve">Tracking: Vuforia, </w:t>
+      </w:r>
+      <w:r>
+        <w:t>vision lib</w:t>
+      </w:r>
+    </w:p>
+    <w:p>
+      <w:pPr>
+        <w:ind w:firstLine="720"/>
+      </w:pPr>
+    </w:p>
+    <w:p>
+      <w:pPr>
+        <w:ind w:firstLine="720"/>
+      </w:pPr>
+      <w:r>
+        <w:t xml:space="preserve">Enabling Spatial Awareness: </w:t>
+      </w:r>
+      <w:r>
+        <w:t>https://docs.microsoft.com/en-us/windows/mixed-reality/mrtk-unity/features/spatial-awareness/spatial-awareness-getting-started?view=mrtkunity-2021-05</w:t>
       </w:r>
     </w:p>
     <w:sectPr>

</xml_diff>